<commit_message>
+ work on "BWL Aspect"
</commit_message>
<xml_diff>
--- a/paper.docx
+++ b/paper.docx
@@ -268,13 +268,17 @@
     <w:p>
       <w:pPr>
         <w:pStyle w:val="TOCHeading"/>
-      </w:pPr>
-      <w:proofErr w:type="spellStart"/>
-      <w:r>
+        <w:rPr>
+          <w:lang w:val="de-DE"/>
+        </w:rPr>
+      </w:pPr>
+      <w:r>
+        <w:rPr>
+          <w:lang w:val="de-DE"/>
+        </w:rPr>
         <w:lastRenderedPageBreak/>
         <w:t>Inhalt</w:t>
       </w:r>
-      <w:proofErr w:type="spellEnd"/>
     </w:p>
     <w:p>
       <w:pPr>
@@ -284,7 +288,6 @@
           <w:noProof/>
           <w:sz w:val="22"/>
           <w:szCs w:val="22"/>
-          <w:lang w:eastAsia="de-DE"/>
         </w:rPr>
       </w:pPr>
       <w:r>
@@ -302,21 +305,7 @@
             <w:rStyle w:val="Hyperlink"/>
             <w:noProof/>
           </w:rPr>
-          <w:t>1 Überschrif</w:t>
-        </w:r>
-        <w:r>
-          <w:rPr>
-            <w:rStyle w:val="Hyperlink"/>
-            <w:noProof/>
-          </w:rPr>
-          <w:t>t</w:t>
-        </w:r>
-        <w:r>
-          <w:rPr>
-            <w:rStyle w:val="Hyperlink"/>
-            <w:noProof/>
-          </w:rPr>
-          <w:t>1</w:t>
+          <w:t>1 Überschrift1</w:t>
         </w:r>
         <w:r>
           <w:rPr>
@@ -376,7 +365,6 @@
           <w:noProof/>
           <w:sz w:val="22"/>
           <w:szCs w:val="22"/>
-          <w:lang w:eastAsia="de-DE"/>
         </w:rPr>
       </w:pPr>
       <w:hyperlink w:anchor="_Toc491877621" w:history="1">
@@ -445,7 +433,6 @@
           <w:noProof/>
           <w:sz w:val="22"/>
           <w:szCs w:val="22"/>
-          <w:lang w:eastAsia="de-DE"/>
         </w:rPr>
       </w:pPr>
       <w:hyperlink w:anchor="_Toc491877622" w:history="1">
@@ -514,7 +501,6 @@
           <w:noProof/>
           <w:sz w:val="22"/>
           <w:szCs w:val="22"/>
-          <w:lang w:eastAsia="de-DE"/>
         </w:rPr>
       </w:pPr>
       <w:hyperlink w:anchor="_Toc491877623" w:history="1">
@@ -748,13 +734,25 @@
         <w:t>3</w:t>
       </w:r>
       <w:r>
-        <w:t xml:space="preserve"> Raum) einen zu hohen Aufwand benötigen. Zusätzlich wäre dies nur eine Korrektur eines Symptoms</w:t>
+        <w:t xml:space="preserve"> Raum) einen zu hohen Aufwand </w:t>
+      </w:r>
+      <w:r>
+        <w:t>erfordern</w:t>
+      </w:r>
+      <w:r>
+        <w:t>. Zusätzlich wäre dies nur eine Korrektur eines Symptoms</w:t>
       </w:r>
       <w:r>
         <w:t xml:space="preserve"> und somit eine Verlagerung bzw. Verschleierung des Problems</w:t>
       </w:r>
       <w:r>
-        <w:t>. Da dieses System, wie die meisten anderen, nach dem „GiGo</w:t>
+        <w:t>. Da dieses System, wie die meisten anderen, nach dem „</w:t>
+      </w:r>
+      <w:r>
+        <w:rPr>
+          <w:i/>
+        </w:rPr>
+        <w:t>GiGo</w:t>
       </w:r>
       <w:r>
         <w:rPr>
@@ -774,7 +772,25 @@
         <w:pStyle w:val="BodyText"/>
       </w:pPr>
       <w:r>
-        <w:t>Momentan wird dieses Problem von der Abteilung welche die betreffenden Zeichnungen von Querschnitten erfasst, gelöst in dem die Zeichnungen manuell auf Integrität überprüft und ggf. korrigiert werden. Dies ist aufgrund der massiven Datenmenge (mehrere zigtausend Zeichnungen) und der Tatsache, dass diese Überprüfung und Korrektur nur im bereits aufgetretenen Fehlerfall erfolgt, nicht sinnvoll. Ein weiterer Aspekt hierbei sind die Kosten, die das manuelle überprüfen bzw. korrigieren verursacht. Es sei folgende Beispielrechnung gegeben:</w:t>
+        <w:t>Momentan wird dieses Problem von der Abteilung</w:t>
+      </w:r>
+      <w:r>
+        <w:t>,</w:t>
+      </w:r>
+      <w:r>
+        <w:t xml:space="preserve"> welche die </w:t>
+      </w:r>
+      <w:r>
+        <w:t>entsprechenden originären Daten</w:t>
+      </w:r>
+      <w:r>
+        <w:t xml:space="preserve"> erfasst, gelöst in dem die Zeichnungen manuell auf Integrität überprüft und ggf. korrigiert werden. Dies ist aufgrund der massiven Datenmenge (mehrere zig</w:t>
+      </w:r>
+      <w:r>
+        <w:t xml:space="preserve"> </w:t>
+      </w:r>
+      <w:r>
+        <w:t>tausend Zeichnungen) und der Tatsache, dass diese Überprüfung und Korrektur nur im bereits aufgetretenen Fehlerfall erfolgt, nicht sinnvoll. Ein weiterer Aspekt hierbei sind die Kosten, die das manuelle überprüfen bzw. korrigieren verursacht. Es sei folgende Beispielrechnung gegeben:</w:t>
       </w:r>
     </w:p>
     <w:p>
@@ -809,7 +825,13 @@
         <w:t>h</w:t>
       </w:r>
       <w:r>
-        <w:t xml:space="preserve"> notwendig ist</w:t>
+        <w:t xml:space="preserve"> </w:t>
+      </w:r>
+      <w:r>
+        <w:t xml:space="preserve">pro Einheit </w:t>
+      </w:r>
+      <w:r>
+        <w:t>notwendig ist</w:t>
       </w:r>
       <w:r>
         <w:t xml:space="preserve">. Genannter Mitarbeiter verursacht der ORGADATA AG monatlich </w:t>
@@ -824,7 +846,7 @@
         <w:t>k</w:t>
       </w:r>
       <w:r>
-        <w:t>, bei einer Gesamtarbeitszeit von 40 Stunden/Woche bzw. 160 Stunden (</w:t>
+        <w:t>, bei einer Gesamtarbeitszeit (</w:t>
       </w:r>
       <w:r>
         <w:rPr>
@@ -886,13 +908,7 @@
             <w:rPr>
               <w:rFonts w:ascii="Cambria Math" w:hAnsi="Cambria Math"/>
             </w:rPr>
-            <m:t xml:space="preserve"> =</m:t>
-          </m:r>
-          <m:r>
-            <w:rPr>
-              <w:rFonts w:ascii="Cambria Math" w:hAnsi="Cambria Math"/>
-            </w:rPr>
-            <m:t xml:space="preserve"> </m:t>
+            <m:t xml:space="preserve"> = </m:t>
           </m:r>
           <m:f>
             <m:fPr>
@@ -935,16 +951,168 @@
         <w:jc w:val="left"/>
       </w:pPr>
       <w:r>
-        <w:t>a</w:t>
-      </w:r>
+        <w:t xml:space="preserve">Unter der Annahme </w:t>
+      </w:r>
+      <w:r>
+        <w:rPr>
+          <w:i/>
+        </w:rPr>
+        <w:t>beispielhaft</w:t>
+      </w:r>
+      <w:r>
+        <w:rPr>
+          <w:i/>
+        </w:rPr>
+        <w:t xml:space="preserve"> angelehnter</w:t>
+      </w:r>
+      <w:r>
+        <w:rPr>
+          <w:i/>
+        </w:rPr>
+        <w:t xml:space="preserve"> Werte</w:t>
+      </w:r>
+      <w:r>
+        <w:rPr>
+          <w:rStyle w:val="FootnoteReference"/>
+        </w:rPr>
+        <w:footnoteReference w:id="2"/>
+      </w:r>
+      <w:r>
+        <w:t xml:space="preserve"> würden somit die vorhergehende Formel folgendermaßen materialisiert:</w:t>
+      </w:r>
+    </w:p>
+    <w:p>
+      <w:pPr>
+        <w:pStyle w:val="BodyText"/>
+        <w:jc w:val="center"/>
+      </w:pPr>
+      <m:oMathPara>
+        <m:oMath>
+          <m:sSub>
+            <m:sSubPr>
+              <m:ctrlPr>
+                <w:rPr>
+                  <w:rFonts w:ascii="Cambria Math" w:hAnsi="Cambria Math"/>
+                  <w:i/>
+                </w:rPr>
+              </m:ctrlPr>
+            </m:sSubPr>
+            <m:e>
+              <m:r>
+                <w:rPr>
+                  <w:rFonts w:ascii="Cambria Math" w:hAnsi="Cambria Math"/>
+                </w:rPr>
+                <m:t>K</m:t>
+              </m:r>
+            </m:e>
+            <m:sub>
+              <m:r>
+                <w:rPr>
+                  <w:rFonts w:ascii="Cambria Math" w:hAnsi="Cambria Math"/>
+                </w:rPr>
+                <m:t>e</m:t>
+              </m:r>
+            </m:sub>
+          </m:sSub>
+          <m:r>
+            <w:rPr>
+              <w:rFonts w:ascii="Cambria Math" w:hAnsi="Cambria Math"/>
+            </w:rPr>
+            <m:t>=</m:t>
+          </m:r>
+          <m:f>
+            <m:fPr>
+              <m:ctrlPr>
+                <w:rPr>
+                  <w:rFonts w:ascii="Cambria Math" w:hAnsi="Cambria Math"/>
+                  <w:i/>
+                </w:rPr>
+              </m:ctrlPr>
+            </m:fPr>
+            <m:num>
+              <m:r>
+                <w:rPr>
+                  <w:rFonts w:ascii="Cambria Math" w:hAnsi="Cambria Math"/>
+                </w:rPr>
+                <m:t>2000</m:t>
+              </m:r>
+            </m:num>
+            <m:den>
+              <m:r>
+                <w:rPr>
+                  <w:rFonts w:ascii="Cambria Math" w:hAnsi="Cambria Math"/>
+                </w:rPr>
+                <m:t>160</m:t>
+              </m:r>
+            </m:den>
+          </m:f>
+          <m:r>
+            <w:rPr>
+              <w:rFonts w:ascii="Cambria Math" w:hAnsi="Cambria Math"/>
+            </w:rPr>
+            <m:t>∙20∙0.5=</m:t>
+          </m:r>
+          <m:r>
+            <w:rPr>
+              <w:rFonts w:ascii="Cambria Math" w:hAnsi="Cambria Math"/>
+            </w:rPr>
+            <m:t>125€</m:t>
+          </m:r>
+        </m:oMath>
+      </m:oMathPara>
+    </w:p>
+    <w:p>
+      <w:pPr>
+        <w:pStyle w:val="BodyText"/>
+        <w:jc w:val="left"/>
+      </w:pPr>
+      <w:r>
+        <w:t>Es wurden hierbei</w:t>
+      </w:r>
+      <w:r>
+        <w:t xml:space="preserve"> verursachte Gesamtkosten pro Monat in Höhe von 2000€, 160 Stunden Arbeit pro Monat, 20 Zeichnungen pro Monat sowie ein Zeitaufwand von 0.5 Stunden pro Zeichnung veranschlagt.</w:t>
+      </w:r>
+    </w:p>
+    <w:p>
+      <w:pPr>
+        <w:pStyle w:val="BodyText"/>
+        <w:jc w:val="left"/>
+      </w:pPr>
+      <w:r>
+        <w:t xml:space="preserve">Es sei gesagt, dass die </w:t>
+      </w:r>
+      <w:r>
+        <w:rPr>
+          <w:i/>
+        </w:rPr>
+        <w:t>kaum schätzbaren Kosten, welche aus den auftretenden Fehlerfällen resultieren</w:t>
+      </w:r>
+      <w:r>
+        <w:rPr>
+          <w:rStyle w:val="FootnoteReference"/>
+        </w:rPr>
+        <w:footnoteReference w:id="3"/>
+      </w:r>
+      <w:r>
+        <w:t xml:space="preserve"> in dieser Rechnung noch nicht berücksichtigt sind. Diese sind, grob geschätzt, weitaus höher.</w:t>
+      </w:r>
+    </w:p>
+    <w:p>
+      <w:pPr>
+        <w:pStyle w:val="BodyText"/>
+        <w:jc w:val="left"/>
+      </w:pPr>
+      <w:r>
+        <w:t>Dieses Projekt wurde, unter dem Aspekt der wirtschaftlichkeit, mit der Intention gewählt, die genannten Kosten zu minimieren bzw. zu eliminieren.</w:t>
+      </w:r>
+    </w:p>
+    <w:p>
+      <w:pPr>
+        <w:pStyle w:val="BodyText"/>
+        <w:jc w:val="left"/>
+      </w:pPr>
       <w:bookmarkStart w:id="2" w:name="_GoBack"/>
       <w:bookmarkEnd w:id="2"/>
-    </w:p>
-    <w:p>
-      <w:pPr>
-        <w:pStyle w:val="BodyText"/>
-        <w:jc w:val="left"/>
-      </w:pPr>
       <w:r>
         <w:br w:type="page"/>
       </w:r>
@@ -1359,7 +1527,7 @@
         <w:sz w:val="20"/>
         <w:szCs w:val="20"/>
       </w:rPr>
-      <w:t>30.08.2017</w:t>
+      <w:t>31.08.2017</w:t>
     </w:r>
     <w:r>
       <w:rPr>
@@ -1388,13 +1556,6 @@
         <w:szCs w:val="20"/>
       </w:rPr>
       <w:instrText xml:space="preserve"> FILENAME \p </w:instrText>
-    </w:r>
-    <w:r>
-      <w:rPr>
-        <w:sz w:val="20"/>
-        <w:szCs w:val="20"/>
-      </w:rPr>
-      <w:fldChar w:fldCharType="separate"/>
     </w:r>
     <w:r>
       <w:rPr>
@@ -1462,7 +1623,7 @@
         <w:sz w:val="20"/>
         <w:szCs w:val="20"/>
       </w:rPr>
-      <w:t>30.08.17</w:t>
+      <w:t>31.08.17</w:t>
     </w:r>
     <w:r>
       <w:rPr>
@@ -1491,13 +1652,6 @@
         <w:szCs w:val="20"/>
       </w:rPr>
       <w:instrText xml:space="preserve"> FILENAME \p </w:instrText>
-    </w:r>
-    <w:r>
-      <w:rPr>
-        <w:sz w:val="20"/>
-        <w:szCs w:val="20"/>
-      </w:rPr>
-      <w:fldChar w:fldCharType="separate"/>
     </w:r>
     <w:r>
       <w:rPr>
@@ -1571,7 +1725,7 @@
         <w:sz w:val="20"/>
         <w:szCs w:val="20"/>
       </w:rPr>
-      <w:t>30.08.17</w:t>
+      <w:t>31.08.17</w:t>
     </w:r>
     <w:r>
       <w:rPr>
@@ -1600,13 +1754,6 @@
         <w:szCs w:val="20"/>
       </w:rPr>
       <w:instrText xml:space="preserve"> FILENAME \p </w:instrText>
-    </w:r>
-    <w:r>
-      <w:rPr>
-        <w:sz w:val="20"/>
-        <w:szCs w:val="20"/>
-      </w:rPr>
-      <w:fldChar w:fldCharType="separate"/>
     </w:r>
     <w:r>
       <w:rPr>
@@ -1661,7 +1808,51 @@
         <w:footnoteRef/>
       </w:r>
       <w:r>
-        <w:t xml:space="preserve"> GiGo steht für „Garbage in, Garbage out“. Dies beschreibt das Ergebnis eines Systems oder Algorithmus bei Eingabe falscher Daten, welches dann ebenfalls falsch ist.</w:t>
+        <w:t xml:space="preserve"> „GiGo“ steht für „Garbage in, Garbage out“ und bezeichnet eine Systemart bei der die Eingabe falscher Parameter zur Ausgabe eines falschen bzw. nicht definierten Ergebnis führt.</w:t>
+      </w:r>
+    </w:p>
+  </w:footnote>
+  <w:footnote w:id="2">
+    <w:p>
+      <w:pPr>
+        <w:pStyle w:val="FootnoteText"/>
+      </w:pPr>
+      <w:r>
+        <w:rPr>
+          <w:rStyle w:val="FootnoteReference"/>
+        </w:rPr>
+        <w:footnoteRef/>
+      </w:r>
+      <w:r>
+        <w:t xml:space="preserve"> </w:t>
+      </w:r>
+      <w:r>
+        <w:t>„Beispielhafte angelehnte Werte“, da die Offenlegung von Gehältern o.Ä. gegen die Geheimhaltungsvorschriften vertraulicher Daten verstöße</w:t>
+      </w:r>
+      <w:r>
+        <w:t>.</w:t>
+      </w:r>
+    </w:p>
+  </w:footnote>
+  <w:footnote w:id="3">
+    <w:p>
+      <w:pPr>
+        <w:pStyle w:val="FootnoteText"/>
+      </w:pPr>
+      <w:r>
+        <w:rPr>
+          <w:rStyle w:val="FootnoteReference"/>
+        </w:rPr>
+        <w:footnoteRef/>
+      </w:r>
+      <w:r>
+        <w:t xml:space="preserve"> </w:t>
+      </w:r>
+      <w:r>
+        <w:t xml:space="preserve">Damit sind </w:t>
+      </w:r>
+      <w:r>
+        <w:t>die durch genannte Fehlerfälle (falsche Ansichten oder im schlimmsten Fall Abstürze) auftretenden Kosten beim Kunden gemeint, welche indirekt der ORGADATA AG entstehen. Dazu gehört auch der Aufwand des Debuggens bzw. der Kategorisierung gemeldeter Fehler.</w:t>
       </w:r>
     </w:p>
   </w:footnote>
@@ -1785,14 +1976,7 @@
         <w:sz w:val="20"/>
         <w:szCs w:val="20"/>
       </w:rPr>
-      <w:t xml:space="preserve">VWA </w:t>
-    </w:r>
-    <w:r>
-      <w:rPr>
-        <w:sz w:val="20"/>
-        <w:szCs w:val="20"/>
-      </w:rPr>
-      <w:t>Leer e.V.</w:t>
+      <w:t>VWA Leer e.V.</w:t>
     </w:r>
     <w:r>
       <w:rPr>
@@ -1835,7 +2019,7 @@
         <w:sz w:val="20"/>
         <w:szCs w:val="20"/>
       </w:rPr>
-      <w:t>5</w:t>
+      <w:t>4</w:t>
     </w:r>
     <w:r>
       <w:rPr>
@@ -1882,6 +2066,7 @@
     <w:lvl w:ilvl="0">
       <w:start w:val="1"/>
       <w:numFmt w:val="decimal"/>
+      <w:pStyle w:val="Heading1"/>
       <w:suff w:val="nothing"/>
       <w:lvlText w:val="%1   "/>
       <w:lvlJc w:val="left"/>
@@ -1895,6 +2080,7 @@
     <w:lvl w:ilvl="1">
       <w:start w:val="1"/>
       <w:numFmt w:val="decimal"/>
+      <w:pStyle w:val="Heading2"/>
       <w:suff w:val="nothing"/>
       <w:lvlText w:val="%1.%2 "/>
       <w:lvlJc w:val="left"/>
@@ -1908,6 +2094,7 @@
     <w:lvl w:ilvl="2">
       <w:start w:val="1"/>
       <w:numFmt w:val="decimal"/>
+      <w:pStyle w:val="Heading3"/>
       <w:suff w:val="nothing"/>
       <w:lvlText w:val="%1.%2.%3 "/>
       <w:lvlJc w:val="left"/>
@@ -1921,6 +2108,7 @@
     <w:lvl w:ilvl="3">
       <w:start w:val="1"/>
       <w:numFmt w:val="decimal"/>
+      <w:pStyle w:val="Heading4"/>
       <w:suff w:val="nothing"/>
       <w:lvlText w:val="%1.%2.%3.%4 "/>
       <w:lvlJc w:val="left"/>
@@ -2812,7 +3000,6 @@
       <w:rFonts w:eastAsia="Arial Unicode MS"/>
       <w:sz w:val="24"/>
       <w:szCs w:val="24"/>
-      <w:lang/>
     </w:rPr>
   </w:style>
   <w:style w:type="paragraph" w:styleId="Heading1">
@@ -2992,7 +3179,6 @@
     <w:rPr>
       <w:color w:val="000080"/>
       <w:u w:val="single"/>
-      <w:lang/>
     </w:rPr>
   </w:style>
   <w:style w:type="character" w:styleId="FollowedHyperlink">
@@ -3000,7 +3186,6 @@
     <w:rPr>
       <w:color w:val="800000"/>
       <w:u w:val="single"/>
-      <w:lang/>
     </w:rPr>
   </w:style>
   <w:style w:type="character" w:styleId="EndnoteReference">
@@ -3286,7 +3471,6 @@
       <w:rFonts w:ascii="CG Times" w:eastAsia="Arial Unicode MS" w:hAnsi="CG Times"/>
       <w:sz w:val="24"/>
       <w:szCs w:val="24"/>
-      <w:lang/>
     </w:rPr>
   </w:style>
   <w:style w:type="paragraph" w:customStyle="1" w:styleId="Standard-B">
@@ -3373,6 +3557,16 @@
       <w:bCs w:val="0"/>
       <w:color w:val="2F5496"/>
       <w:lang w:val="en-US" w:eastAsia="en-US"/>
+    </w:rPr>
+  </w:style>
+  <w:style w:type="character" w:styleId="PlaceholderText">
+    <w:name w:val="Placeholder Text"/>
+    <w:basedOn w:val="DefaultParagraphFont"/>
+    <w:uiPriority w:val="99"/>
+    <w:semiHidden/>
+    <w:rsid w:val="00190E31"/>
+    <w:rPr>
+      <w:color w:val="808080"/>
     </w:rPr>
   </w:style>
 </w:styles>
@@ -3678,7 +3872,7 @@
 </file>
 
 <file path=customXml/itemProps1.xml><?xml version="1.0" encoding="utf-8"?>
-<ds:datastoreItem xmlns:ds="http://schemas.openxmlformats.org/officeDocument/2006/customXml" ds:itemID="{B00D41F2-EE41-4433-809B-E91452676C46}">
+<ds:datastoreItem xmlns:ds="http://schemas.openxmlformats.org/officeDocument/2006/customXml" ds:itemID="{6D3EBEA8-DD52-429E-8259-24C035FB8882}">
   <ds:schemaRefs>
     <ds:schemaRef ds:uri="http://schemas.openxmlformats.org/officeDocument/2006/bibliography"/>
   </ds:schemaRefs>

</xml_diff>